<commit_message>
Made the template more generic.
</commit_message>
<xml_diff>
--- a/template.docx
+++ b/template.docx
@@ -32,7 +32,7 @@
           <w:sz w:val="36"/>
           <w:szCs w:val="32"/>
         </w:rPr>
-        <w:t>The Twenty-First</w:t>
+        <w:t>The First</w:t>
       </w:r>
     </w:p>
     <w:p>
@@ -52,7 +52,7 @@
           <w:sz w:val="48"/>
           <w:szCs w:val="36"/>
         </w:rPr>
-        <w:t>Governor’s School Model United Nations Conference</w:t>
+        <w:t>Conference or Event</w:t>
       </w:r>
     </w:p>
     <w:p>
@@ -68,7 +68,14 @@
           <w:i w:val="0"/>
           <w:sz w:val="36"/>
         </w:rPr>
-        <w:t>March 24-25, 2018</w:t>
+        <w:t>January 1</w:t>
+      </w:r>
+      <w:r>
+        <w:rPr>
+          <w:i w:val="0"/>
+          <w:sz w:val="36"/>
+        </w:rPr>
+        <w:t>, 2018</w:t>
       </w:r>
     </w:p>
     <w:p>
@@ -112,12 +119,7 @@
               </w:rPr>
             </w:pPr>
             <w:r>
-              <w:t>Awar</w:t>
-            </w:r>
-            <w:bookmarkStart w:id="0" w:name="_GoBack"/>
-            <w:bookmarkEnd w:id="0"/>
-            <w:r>
-              <w:t>ds to</w:t>
+              <w:t>Awards to</w:t>
             </w:r>
           </w:p>
         </w:tc>
@@ -211,36 +213,44 @@
           </w:tcPr>
           <w:p>
             <w:pPr>
-              <w:pStyle w:val="Special"/>
               <w:rPr>
-                <w:i/>
+                <w:i w:val="0"/>
+                <w:sz w:val="56"/>
+                <w:szCs w:val="44"/>
               </w:rPr>
             </w:pPr>
             <w:r>
-              <w:t>committee</w:t>
+              <w:rPr>
+                <w:i w:val="0"/>
+                <w:sz w:val="56"/>
+                <w:szCs w:val="44"/>
+              </w:rPr>
+              <w:t>Lorem Ipsum Dolor Sit Am</w:t>
             </w:r>
           </w:p>
         </w:tc>
       </w:tr>
     </w:tbl>
     <w:p>
+      <w:bookmarkStart w:id="0" w:name="_GoBack"/>
+      <w:bookmarkEnd w:id="0"/>
       <w:r>
         <w:rPr>
           <w:noProof/>
         </w:rPr>
         <w:drawing>
-          <wp:anchor distT="0" distB="0" distL="114300" distR="114300" simplePos="0" relativeHeight="251658240" behindDoc="0" locked="0" layoutInCell="1" allowOverlap="1" wp14:anchorId="5011107D" wp14:editId="678E431A">
+          <wp:anchor distT="0" distB="0" distL="114300" distR="114300" simplePos="0" relativeHeight="251659264" behindDoc="0" locked="0" layoutInCell="1" allowOverlap="1" wp14:anchorId="3E7D254B" wp14:editId="612D02DB">
             <wp:simplePos x="0" y="0"/>
             <wp:positionH relativeFrom="margin">
-              <wp:posOffset>3543300</wp:posOffset>
+              <wp:posOffset>3688715</wp:posOffset>
             </wp:positionH>
-            <wp:positionV relativeFrom="margin">
-              <wp:posOffset>4917753</wp:posOffset>
+            <wp:positionV relativeFrom="paragraph">
+              <wp:posOffset>381267</wp:posOffset>
             </wp:positionV>
-            <wp:extent cx="2052320" cy="1734820"/>
-            <wp:effectExtent l="0" t="0" r="5080" b="0"/>
+            <wp:extent cx="1765935" cy="1737360"/>
+            <wp:effectExtent l="0" t="0" r="0" b="0"/>
             <wp:wrapSquare wrapText="bothSides"/>
-            <wp:docPr id="1" name="Picture 1" descr="../../Downloads/un.png"/>
+            <wp:docPr id="2" name="Picture 2" descr="../../Downloads/Logo_TV_2015.png"/>
             <wp:cNvGraphicFramePr>
               <a:graphicFrameLocks xmlns:a="http://schemas.openxmlformats.org/drawingml/2006/main" noChangeAspect="1"/>
             </wp:cNvGraphicFramePr>
@@ -248,7 +258,7 @@
               <a:graphicData uri="http://schemas.openxmlformats.org/drawingml/2006/picture">
                 <pic:pic xmlns:pic="http://schemas.openxmlformats.org/drawingml/2006/picture">
                   <pic:nvPicPr>
-                    <pic:cNvPr id="0" name="Picture 1" descr="../../Downloads/un.png"/>
+                    <pic:cNvPr id="0" name="Picture 1" descr="../../Downloads/Logo_TV_2015.png"/>
                     <pic:cNvPicPr>
                       <a:picLocks noChangeAspect="1" noChangeArrowheads="1"/>
                     </pic:cNvPicPr>
@@ -269,7 +279,7 @@
                   <pic:spPr bwMode="auto">
                     <a:xfrm>
                       <a:off x="0" y="0"/>
-                      <a:ext cx="2052320" cy="1734820"/>
+                      <a:ext cx="1765935" cy="1737360"/>
                     </a:xfrm>
                     <a:prstGeom prst="rect">
                       <a:avLst/>
@@ -282,6 +292,12 @@
                 </pic:pic>
               </a:graphicData>
             </a:graphic>
+            <wp14:sizeRelH relativeFrom="page">
+              <wp14:pctWidth>0</wp14:pctWidth>
+            </wp14:sizeRelH>
+            <wp14:sizeRelV relativeFrom="page">
+              <wp14:pctHeight>0</wp14:pctHeight>
+            </wp14:sizeRelV>
           </wp:anchor>
         </w:drawing>
       </w:r>

</xml_diff>